<commit_message>
Cambios en feature 1
</commit_message>
<xml_diff>
--- a/Documento inicial.docx
+++ b/Documento inicial.docx
@@ -21,11 +21,26 @@
       </w:r>
     </w:p>
     <w:p>
-      <w:pPr>
+      <w:r>
         <w:rPr>
           <w:u w:val="single"/>
         </w:rPr>
-      </w:pPr>
+        <w:t xml:space="preserve">Funcionalidad agregada en </w:t>
+      </w:r>
+      <w:proofErr w:type="spellStart"/>
+      <w:r>
+        <w:rPr>
+          <w:u w:val="single"/>
+        </w:rPr>
+        <w:t>feature</w:t>
+      </w:r>
+      <w:proofErr w:type="spellEnd"/>
+      <w:r>
+        <w:rPr>
+          <w:u w:val="single"/>
+        </w:rPr>
+        <w:t xml:space="preserve"> 1.</w:t>
+      </w:r>
     </w:p>
     <w:sectPr>
       <w:pgSz w:w="11906" w:h="16838"/>

</xml_diff>

<commit_message>
Cambios en feature 2
</commit_message>
<xml_diff>
--- a/Documento inicial.docx
+++ b/Documento inicial.docx
@@ -26,7 +26,67 @@
           <w:u w:val="single"/>
         </w:rPr>
       </w:pPr>
+      <w:r>
+        <w:rPr>
+          <w:u w:val="single"/>
+        </w:rPr>
+        <w:t xml:space="preserve">Funcionalidad agregada en </w:t>
+      </w:r>
+      <w:proofErr w:type="spellStart"/>
+      <w:r>
+        <w:rPr>
+          <w:u w:val="single"/>
+        </w:rPr>
+        <w:t>feature</w:t>
+      </w:r>
+      <w:proofErr w:type="spellEnd"/>
+      <w:r>
+        <w:rPr>
+          <w:u w:val="single"/>
+        </w:rPr>
+        <w:t xml:space="preserve"> 1.</w:t>
+      </w:r>
     </w:p>
+    <w:p>
+      <w:pPr>
+        <w:rPr>
+          <w:u w:val="single"/>
+        </w:rPr>
+      </w:pPr>
+      <w:r>
+        <w:rPr>
+          <w:u w:val="single"/>
+        </w:rPr>
+        <w:t xml:space="preserve">Funcionalidad agregada en </w:t>
+      </w:r>
+      <w:proofErr w:type="spellStart"/>
+      <w:r>
+        <w:rPr>
+          <w:u w:val="single"/>
+        </w:rPr>
+        <w:t>feature</w:t>
+      </w:r>
+      <w:proofErr w:type="spellEnd"/>
+      <w:r>
+        <w:rPr>
+          <w:u w:val="single"/>
+        </w:rPr>
+        <w:t xml:space="preserve"> </w:t>
+      </w:r>
+      <w:r>
+        <w:rPr>
+          <w:u w:val="single"/>
+        </w:rPr>
+        <w:t>2</w:t>
+      </w:r>
+      <w:r>
+        <w:rPr>
+          <w:u w:val="single"/>
+        </w:rPr>
+        <w:t>.</w:t>
+      </w:r>
+    </w:p>
+    <w:p/>
     <w:sectPr>
       <w:pgSz w:w="11906" w:h="16838"/>
       <w:pgMar w:top="1417" w:right="1701" w:bottom="1417" w:left="1701" w:header="708" w:footer="708" w:gutter="0"/>

</xml_diff>